<commit_message>
add all changed files to remote
</commit_message>
<xml_diff>
--- a/Anschreiben_Continental_Praktikum_Bildverarbeitung.docx
+++ b/Anschreiben_Continental_Praktikum_Bildverarbeitung.docx
@@ -160,25 +160,7 @@
           <w:sz w:val="20"/>
           <w:szCs w:val="20"/>
         </w:rPr>
-        <w:t xml:space="preserve">Stöckener </w:t>
-      </w:r>
-      <w:proofErr w:type="spellStart"/>
-      <w:r>
-        <w:rPr>
-          <w:rFonts w:ascii="Avenir Next" w:hAnsi="Avenir Next"/>
-          <w:sz w:val="20"/>
-          <w:szCs w:val="20"/>
-        </w:rPr>
-        <w:t>Strasse</w:t>
-      </w:r>
-      <w:proofErr w:type="spellEnd"/>
-      <w:r>
-        <w:rPr>
-          <w:rFonts w:ascii="Avenir Next" w:hAnsi="Avenir Next"/>
-          <w:sz w:val="20"/>
-          <w:szCs w:val="20"/>
-        </w:rPr>
-        <w:t xml:space="preserve"> 11</w:t>
+        <w:t>Stöckener Strasse 11</w:t>
       </w:r>
       <w:r>
         <w:rPr>
@@ -380,23 +362,7 @@
           <w:sz w:val="22"/>
           <w:szCs w:val="22"/>
         </w:rPr>
-        <w:t xml:space="preserve">15. </w:t>
-      </w:r>
-      <w:proofErr w:type="spellStart"/>
-      <w:r>
-        <w:rPr>
-          <w:sz w:val="22"/>
-          <w:szCs w:val="22"/>
-        </w:rPr>
-        <w:t>Oktober</w:t>
-      </w:r>
-      <w:proofErr w:type="spellEnd"/>
-      <w:r>
-        <w:rPr>
-          <w:sz w:val="22"/>
-          <w:szCs w:val="22"/>
-        </w:rPr>
-        <w:t xml:space="preserve"> 2020</w:t>
+        <w:t>15. Oktober 2020</w:t>
       </w:r>
     </w:p>
     <w:p>
@@ -481,7 +447,13 @@
         <w:rPr>
           <w:lang w:val="de-DE"/>
         </w:rPr>
-        <w:t xml:space="preserve"> Frau Becker</w:t>
+        <w:t xml:space="preserve"> Frau </w:t>
+      </w:r>
+      <w:r>
+        <w:rPr>
+          <w:lang w:val="de-DE"/>
+        </w:rPr>
+        <w:t>Eisenberger</w:t>
       </w:r>
       <w:r>
         <w:rPr>

</xml_diff>